<commit_message>
Update Draft PDF (pls dont break this document lmao).docx
</commit_message>
<xml_diff>
--- a/File Storage/Draft PDF (pls dont break this document lmao).docx
+++ b/File Storage/Draft PDF (pls dont break this document lmao).docx
@@ -22,8 +22,6 @@
         </w:rPr>
         <w:t>Should I put cow memes here as a placeholder or nah?</w:t>
       </w:r>
-      <w:bookmarkStart w:id="0" w:name="_GoBack"/>
-      <w:bookmarkEnd w:id="0"/>
     </w:p>
     <w:tbl>
       <w:tblPr>
@@ -3457,8 +3455,8 @@
       <w:pPr>
         <w:jc w:val="both"/>
       </w:pPr>
-      <w:bookmarkStart w:id="1" w:name="_gjdgxs" w:colFirst="0" w:colLast="0"/>
-      <w:bookmarkEnd w:id="1"/>
+      <w:bookmarkStart w:id="0" w:name="_gjdgxs" w:colFirst="0" w:colLast="0"/>
+      <w:bookmarkEnd w:id="0"/>
       <w:r>
         <w:rPr>
           <w:b/>
@@ -3560,8 +3558,8 @@
       <w:pPr>
         <w:jc w:val="both"/>
       </w:pPr>
-      <w:bookmarkStart w:id="2" w:name="_30j0zll" w:colFirst="0" w:colLast="0"/>
-      <w:bookmarkEnd w:id="2"/>
+      <w:bookmarkStart w:id="1" w:name="_30j0zll" w:colFirst="0" w:colLast="0"/>
+      <w:bookmarkEnd w:id="1"/>
       <w:r>
         <w:rPr>
           <w:b/>
@@ -3590,8 +3588,8 @@
           <w:docGrid w:linePitch="299"/>
         </w:sectPr>
       </w:pPr>
-      <w:bookmarkStart w:id="3" w:name="_1fob9te" w:colFirst="0" w:colLast="0"/>
-      <w:bookmarkEnd w:id="3"/>
+      <w:bookmarkStart w:id="2" w:name="_1fob9te" w:colFirst="0" w:colLast="0"/>
+      <w:bookmarkEnd w:id="2"/>
       <w:r>
         <w:rPr>
           <w:b/>
@@ -3675,6 +3673,7 @@
           <w:id w:val="333805532"/>
           <w:citation/>
         </w:sdtPr>
+        <w:sdtEndPr/>
         <w:sdtContent>
           <w:r>
             <w:rPr>
@@ -3791,6 +3790,7 @@
           <w:id w:val="-1064559669"/>
           <w:citation/>
         </w:sdtPr>
+        <w:sdtEndPr/>
         <w:sdtContent>
           <w:r>
             <w:rPr>
@@ -4474,7 +4474,7 @@
       </w:r>
     </w:p>
     <w:p>
-      <w:bookmarkStart w:id="4" w:name="_Hlk5905129"/>
+      <w:bookmarkStart w:id="3" w:name="_Hlk5905129"/>
       <w:r>
         <w:lastRenderedPageBreak/>
         <w:t xml:space="preserve">Autonomous vehicles are a new type of vehicle on the market. They are cars that are learning to drive without human assistance. So far, the autonomous vehicles </w:t>
@@ -4608,7 +4608,7 @@
         <w:t>Bibliography – IT Technologies – Autonomous Vehicles Report</w:t>
       </w:r>
     </w:p>
-    <w:bookmarkEnd w:id="4"/>
+    <w:bookmarkEnd w:id="3"/>
     <w:p>
       <w:pPr>
         <w:spacing w:line="240" w:lineRule="auto"/>
@@ -5012,7 +5012,12 @@
         <w:jc w:val="both"/>
       </w:pPr>
       <w:r>
-        <w:t xml:space="preserve">Storage/Backup Clouds are beneficial for businesses as it allows businesses to store data offsite without having to deal with the process of maintaining an offsite server. Meaning a business will save money as they don’t have to pay for maintaining the hardware involved or the cost of staffing such a server. Some downsides exist for using cloud services though. </w:t>
+        <w:t>Storage/Backup Clouds are beneficial for businesses as it allows businesses to store data offsite without having to deal with the process of maintaining an offsite server. Meaning a busines</w:t>
+      </w:r>
+      <w:bookmarkStart w:id="4" w:name="_GoBack"/>
+      <w:bookmarkEnd w:id="4"/>
+      <w:r>
+        <w:t xml:space="preserve">s will save money as they don’t have to pay for maintaining the hardware involved or the cost of staffing such a server. Some downsides exist for using cloud services though. </w:t>
       </w:r>
     </w:p>
     <w:p>
@@ -5027,6 +5032,7 @@
           <w:id w:val="-84385231"/>
           <w:citation/>
         </w:sdtPr>
+        <w:sdtEndPr/>
         <w:sdtContent>
           <w:r>
             <w:fldChar w:fldCharType="begin"/>
@@ -5075,6 +5081,7 @@
           <w:id w:val="1025363535"/>
           <w:citation/>
         </w:sdtPr>
+        <w:sdtEndPr/>
         <w:sdtContent>
           <w:r>
             <w:fldChar w:fldCharType="begin"/>
@@ -5108,6 +5115,7 @@
           <w:id w:val="-826584793"/>
           <w:citation/>
         </w:sdtPr>
+        <w:sdtEndPr/>
         <w:sdtContent>
           <w:r>
             <w:fldChar w:fldCharType="begin"/>
@@ -5166,6 +5174,7 @@
           <w:id w:val="-439763891"/>
           <w:citation/>
         </w:sdtPr>
+        <w:sdtEndPr/>
         <w:sdtContent>
           <w:r>
             <w:fldChar w:fldCharType="begin"/>
@@ -5205,6 +5214,7 @@
           <w:id w:val="1958761351"/>
           <w:citation/>
         </w:sdtPr>
+        <w:sdtEndPr/>
         <w:sdtContent>
           <w:r>
             <w:fldChar w:fldCharType="begin"/>
@@ -5296,6 +5306,7 @@
           <w:docPartUnique/>
         </w:docPartObj>
       </w:sdtPr>
+      <w:sdtEndPr/>
       <w:sdtContent>
         <w:p>
           <w:pPr>
@@ -5325,6 +5336,7 @@
             <w:id w:val="111145805"/>
             <w:bibliography/>
           </w:sdtPr>
+          <w:sdtEndPr/>
           <w:sdtContent>
             <w:p>
               <w:pPr>
@@ -5899,6 +5911,7 @@
           <w:rStyle w:val="InternetLink"/>
         </w:rPr>
         <w:sectPr>
+          <w:headerReference w:type="default" r:id="rId30"/>
           <w:pgSz w:w="11906" w:h="16838"/>
           <w:pgMar w:top="1440" w:right="1080" w:bottom="1440" w:left="1080" w:header="708" w:footer="708" w:gutter="0"/>
           <w:cols w:space="720"/>
@@ -6479,6 +6492,7 @@
           <w:docPartUnique/>
         </w:docPartObj>
       </w:sdtPr>
+      <w:sdtEndPr/>
       <w:sdtContent>
         <w:p>
           <w:pPr>
@@ -6493,6 +6507,7 @@
             <w:id w:val="-573587230"/>
             <w:bibliography/>
           </w:sdtPr>
+          <w:sdtEndPr/>
           <w:sdtContent>
             <w:p>
               <w:pPr>
@@ -6580,6 +6595,7 @@
                 <w:id w:val="1036161116"/>
                 <w:bibliography/>
               </w:sdtPr>
+              <w:sdtEndPr/>
               <w:sdtContent>
                 <w:p>
                   <w:pPr>
@@ -6667,7 +6683,7 @@
       </w:sdtContent>
     </w:sdt>
     <w:sectPr>
-      <w:headerReference w:type="default" r:id="rId30"/>
+      <w:headerReference w:type="default" r:id="rId31"/>
       <w:pgSz w:w="11906" w:h="16838"/>
       <w:pgMar w:top="1440" w:right="1080" w:bottom="1440" w:left="1080" w:header="708" w:footer="708" w:gutter="0"/>
       <w:cols w:space="720"/>
@@ -6845,13 +6861,45 @@
         <w:sz w:val="36"/>
         <w:lang w:val="en-US"/>
       </w:rPr>
+      <w:t xml:space="preserve">IT Technologies – </w:t>
+    </w:r>
+    <w:r>
+      <w:rPr>
+        <w:b/>
+        <w:sz w:val="36"/>
+        <w:lang w:val="en-US"/>
+      </w:rPr>
+      <w:t>Cloud, Services and Servers Report</w:t>
+    </w:r>
+  </w:p>
+</w:hdr>
+</file>
+
+<file path=word/header6.xml><?xml version="1.0" encoding="utf-8"?>
+<w:hdr xmlns:wpc="http://schemas.microsoft.com/office/word/2010/wordprocessingCanvas" xmlns:cx="http://schemas.microsoft.com/office/drawing/2014/chartex" xmlns:cx1="http://schemas.microsoft.com/office/drawing/2015/9/8/chartex" xmlns:cx2="http://schemas.microsoft.com/office/drawing/2015/10/21/chartex" xmlns:cx3="http://schemas.microsoft.com/office/drawing/2016/5/9/chartex" xmlns:cx4="http://schemas.microsoft.com/office/drawing/2016/5/10/chartex" xmlns:cx5="http://schemas.microsoft.com/office/drawing/2016/5/11/chartex" xmlns:cx6="http://schemas.microsoft.com/office/drawing/2016/5/12/chartex" xmlns:cx7="http://schemas.microsoft.com/office/drawing/2016/5/13/chartex" xmlns:cx8="http://schemas.microsoft.com/office/drawing/2016/5/14/chartex" xmlns:mc="http://schemas.openxmlformats.org/markup-compatibility/2006" xmlns:aink="http://schemas.microsoft.com/office/drawing/2016/ink" xmlns:am3d="http://schemas.microsoft.com/office/drawing/2017/model3d" xmlns:o="urn:schemas-microsoft-com:office:office" xmlns:r="http://schemas.openxmlformats.org/officeDocument/2006/relationships" xmlns:m="http://schemas.openxmlformats.org/officeDocument/2006/math" xmlns:v="urn:schemas-microsoft-com:vml" xmlns:wp14="http://schemas.microsoft.com/office/word/2010/wordprocessingDrawing" xmlns:wp="http://schemas.openxmlformats.org/drawingml/2006/wordprocessingDrawing" xmlns:w10="urn:schemas-microsoft-com:office:word" xmlns:w="http://schemas.openxmlformats.org/wordprocessingml/2006/main" xmlns:w14="http://schemas.microsoft.com/office/word/2010/wordml" xmlns:w15="http://schemas.microsoft.com/office/word/2012/wordml" xmlns:w16cid="http://schemas.microsoft.com/office/word/2016/wordml/cid" xmlns:w16se="http://schemas.microsoft.com/office/word/2015/wordml/symex" xmlns:wpg="http://schemas.microsoft.com/office/word/2010/wordprocessingGroup" xmlns:wpi="http://schemas.microsoft.com/office/word/2010/wordprocessingInk" xmlns:wne="http://schemas.microsoft.com/office/word/2006/wordml" xmlns:wps="http://schemas.microsoft.com/office/word/2010/wordprocessingShape" mc:Ignorable="w14 w15 w16se w16cid wp14">
+  <w:p>
+    <w:pPr>
+      <w:pStyle w:val="Heading1"/>
+      <w:jc w:val="center"/>
+      <w:rPr>
+        <w:b/>
+        <w:sz w:val="36"/>
+        <w:lang w:val="en-US"/>
+      </w:rPr>
+    </w:pPr>
+    <w:r>
+      <w:rPr>
+        <w:b/>
+        <w:sz w:val="36"/>
+        <w:lang w:val="en-US"/>
+      </w:rPr>
       <w:t>IT Technologies – Cybersecurity Report</w:t>
     </w:r>
   </w:p>
 </w:hdr>
 </file>
 
-<file path=word/header6.xml><?xml version="1.0" encoding="utf-8"?>
+<file path=word/header7.xml><?xml version="1.0" encoding="utf-8"?>
 <w:hdr xmlns:wpc="http://schemas.microsoft.com/office/word/2010/wordprocessingCanvas" xmlns:cx="http://schemas.microsoft.com/office/drawing/2014/chartex" xmlns:cx1="http://schemas.microsoft.com/office/drawing/2015/9/8/chartex" xmlns:cx2="http://schemas.microsoft.com/office/drawing/2015/10/21/chartex" xmlns:cx3="http://schemas.microsoft.com/office/drawing/2016/5/9/chartex" xmlns:cx4="http://schemas.microsoft.com/office/drawing/2016/5/10/chartex" xmlns:cx5="http://schemas.microsoft.com/office/drawing/2016/5/11/chartex" xmlns:cx6="http://schemas.microsoft.com/office/drawing/2016/5/12/chartex" xmlns:cx7="http://schemas.microsoft.com/office/drawing/2016/5/13/chartex" xmlns:cx8="http://schemas.microsoft.com/office/drawing/2016/5/14/chartex" xmlns:mc="http://schemas.openxmlformats.org/markup-compatibility/2006" xmlns:aink="http://schemas.microsoft.com/office/drawing/2016/ink" xmlns:am3d="http://schemas.microsoft.com/office/drawing/2017/model3d" xmlns:o="urn:schemas-microsoft-com:office:office" xmlns:r="http://schemas.openxmlformats.org/officeDocument/2006/relationships" xmlns:m="http://schemas.openxmlformats.org/officeDocument/2006/math" xmlns:v="urn:schemas-microsoft-com:vml" xmlns:wp14="http://schemas.microsoft.com/office/word/2010/wordprocessingDrawing" xmlns:wp="http://schemas.openxmlformats.org/drawingml/2006/wordprocessingDrawing" xmlns:w10="urn:schemas-microsoft-com:office:word" xmlns:w="http://schemas.openxmlformats.org/wordprocessingml/2006/main" xmlns:w14="http://schemas.microsoft.com/office/word/2010/wordml" xmlns:w15="http://schemas.microsoft.com/office/word/2012/wordml" xmlns:w16cid="http://schemas.microsoft.com/office/word/2016/wordml/cid" xmlns:w16se="http://schemas.microsoft.com/office/word/2015/wordml/symex" xmlns:wpg="http://schemas.microsoft.com/office/word/2010/wordprocessingGroup" xmlns:wpi="http://schemas.microsoft.com/office/word/2010/wordprocessingInk" xmlns:wne="http://schemas.microsoft.com/office/word/2006/wordml" xmlns:wps="http://schemas.microsoft.com/office/word/2010/wordprocessingShape" mc:Ignorable="w14 w15 w16se w16cid wp14">
   <w:p>
     <w:pPr>
@@ -8019,7 +8067,7 @@
 </file>
 
 <file path=customXml/itemProps1.xml><?xml version="1.0" encoding="utf-8"?>
-<ds:datastoreItem xmlns:ds="http://schemas.openxmlformats.org/officeDocument/2006/customXml" ds:itemID="{3597CF0D-A160-42C4-BA40-81D430785024}">
+<ds:datastoreItem xmlns:ds="http://schemas.openxmlformats.org/officeDocument/2006/customXml" ds:itemID="{0399B492-57F3-4232-B26A-7CAE58091783}">
   <ds:schemaRefs>
     <ds:schemaRef ds:uri="http://schemas.openxmlformats.org/officeDocument/2006/bibliography"/>
   </ds:schemaRefs>

</xml_diff>

<commit_message>
Added Tools.docx to final PDF document
</commit_message>
<xml_diff>
--- a/File Storage/Draft PDF (pls dont break this document lmao).docx
+++ b/File Storage/Draft PDF (pls dont break this document lmao).docx
@@ -5012,12 +5012,7 @@
         <w:jc w:val="both"/>
       </w:pPr>
       <w:r>
-        <w:t>Storage/Backup Clouds are beneficial for businesses as it allows businesses to store data offsite without having to deal with the process of maintaining an offsite server. Meaning a busines</w:t>
-      </w:r>
-      <w:bookmarkStart w:id="4" w:name="_GoBack"/>
-      <w:bookmarkEnd w:id="4"/>
-      <w:r>
-        <w:t xml:space="preserve">s will save money as they don’t have to pay for maintaining the hardware involved or the cost of staffing such a server. Some downsides exist for using cloud services though. </w:t>
+        <w:t xml:space="preserve">Storage/Backup Clouds are beneficial for businesses as it allows businesses to store data offsite without having to deal with the process of maintaining an offsite server. Meaning a business will save money as they don’t have to pay for maintaining the hardware involved or the cost of staffing such a server. Some downsides exist for using cloud services though. </w:t>
       </w:r>
     </w:p>
     <w:p>
@@ -5924,14 +5919,14 @@
         </w:rPr>
         <w:t xml:space="preserve">Jackson, B </w:t>
       </w:r>
-      <w:bookmarkStart w:id="5" w:name="__DdeLink__93_1774000265"/>
+      <w:bookmarkStart w:id="4" w:name="__DdeLink__93_1774000265"/>
       <w:r>
         <w:rPr>
           <w:rStyle w:val="InternetLink"/>
         </w:rPr>
         <w:t>2018</w:t>
       </w:r>
-      <w:bookmarkEnd w:id="5"/>
+      <w:bookmarkEnd w:id="4"/>
       <w:r>
         <w:rPr>
           <w:rStyle w:val="InternetLink"/>
@@ -6661,6 +6656,20 @@
               </w:sdtContent>
             </w:sdt>
             <w:p>
+              <w:pPr>
+                <w:rPr>
+                  <w:b/>
+                  <w:bCs/>
+                  <w:noProof/>
+                </w:rPr>
+                <w:sectPr>
+                  <w:headerReference w:type="default" r:id="rId31"/>
+                  <w:pgSz w:w="11906" w:h="16838"/>
+                  <w:pgMar w:top="1440" w:right="1080" w:bottom="1440" w:left="1080" w:header="708" w:footer="708" w:gutter="0"/>
+                  <w:cols w:space="720"/>
+                  <w:docGrid w:linePitch="299"/>
+                </w:sectPr>
+              </w:pPr>
               <w:r>
                 <w:rPr>
                   <w:b/>
@@ -6678,12 +6687,908 @@
                 <w:fldChar w:fldCharType="end"/>
               </w:r>
             </w:p>
+            <w:p/>
           </w:sdtContent>
         </w:sdt>
       </w:sdtContent>
     </w:sdt>
+    <w:p>
+      <w:pPr>
+        <w:sectPr>
+          <w:headerReference w:type="default" r:id="rId32"/>
+          <w:pgSz w:w="11906" w:h="16838"/>
+          <w:pgMar w:top="1440" w:right="1080" w:bottom="1440" w:left="1080" w:header="708" w:footer="708" w:gutter="0"/>
+          <w:cols w:space="720"/>
+          <w:docGrid w:linePitch="299"/>
+        </w:sectPr>
+      </w:pPr>
+      <w:r>
+        <w:t>Placeholder for project idea</w:t>
+      </w:r>
+    </w:p>
+    <w:p>
+      <w:pPr>
+        <w:pStyle w:val="Heading2"/>
+        <w:rPr>
+          <w:rFonts w:ascii="Times New Roman" w:eastAsia="Times New Roman" w:hAnsi="Times New Roman" w:cs="Times New Roman"/>
+          <w:sz w:val="24"/>
+          <w:szCs w:val="24"/>
+        </w:rPr>
+      </w:pPr>
+      <w:r>
+        <w:rPr>
+          <w:rFonts w:eastAsia="Times New Roman"/>
+        </w:rPr>
+        <w:lastRenderedPageBreak/>
+        <w:t>How well does the a</w:t>
+      </w:r>
+      <w:r>
+        <w:rPr>
+          <w:rFonts w:eastAsia="Times New Roman"/>
+        </w:rPr>
+        <w:t xml:space="preserve">udit </w:t>
+      </w:r>
+      <w:r>
+        <w:rPr>
+          <w:rFonts w:eastAsia="Times New Roman"/>
+        </w:rPr>
+        <w:t>t</w:t>
+      </w:r>
+      <w:r>
+        <w:rPr>
+          <w:rFonts w:eastAsia="Times New Roman"/>
+        </w:rPr>
+        <w:t>rail</w:t>
+      </w:r>
+      <w:r>
+        <w:rPr>
+          <w:rFonts w:eastAsia="Times New Roman"/>
+        </w:rPr>
+        <w:t xml:space="preserve"> on the git repository reflect the groups work?</w:t>
+      </w:r>
+    </w:p>
+    <w:p>
+      <w:pPr>
+        <w:spacing w:line="240" w:lineRule="auto"/>
+        <w:jc w:val="both"/>
+        <w:rPr>
+          <w:rFonts w:ascii="Calibri" w:eastAsia="Times New Roman" w:hAnsi="Calibri" w:cs="Calibri"/>
+          <w:color w:val="000000"/>
+          <w:lang w:eastAsia="en-AU"/>
+        </w:rPr>
+      </w:pPr>
+      <w:r>
+        <w:rPr>
+          <w:rFonts w:ascii="Calibri" w:eastAsia="Times New Roman" w:hAnsi="Calibri" w:cs="Calibri"/>
+          <w:color w:val="000000"/>
+          <w:lang w:eastAsia="en-AU"/>
+        </w:rPr>
+        <w:t xml:space="preserve">Using a git repository has been a good experience for the group. The repository was heavily used, with over 150 commits added to the repository. Some members used the Git website to add their commits, some used the application and others used command line. Though there’s differences in the number of commits made, all members equally made great use of the repository to work collaboratively, particularly on the </w:t>
+      </w:r>
+      <w:proofErr w:type="spellStart"/>
+      <w:r>
+        <w:rPr>
+          <w:rFonts w:ascii="Calibri" w:eastAsia="Times New Roman" w:hAnsi="Calibri" w:cs="Calibri"/>
+          <w:color w:val="000000"/>
+          <w:lang w:eastAsia="en-AU"/>
+        </w:rPr>
+        <w:t>Gitpage</w:t>
+      </w:r>
+      <w:proofErr w:type="spellEnd"/>
+      <w:r>
+        <w:rPr>
+          <w:rFonts w:ascii="Calibri" w:eastAsia="Times New Roman" w:hAnsi="Calibri" w:cs="Calibri"/>
+          <w:color w:val="000000"/>
+          <w:lang w:eastAsia="en-AU"/>
+        </w:rPr>
+        <w:t>.</w:t>
+      </w:r>
+    </w:p>
+    <w:p>
+      <w:pPr>
+        <w:spacing w:line="240" w:lineRule="auto"/>
+        <w:jc w:val="both"/>
+        <w:rPr>
+          <w:rFonts w:ascii="Calibri" w:eastAsia="Times New Roman" w:hAnsi="Calibri" w:cs="Calibri"/>
+          <w:color w:val="000000"/>
+          <w:lang w:eastAsia="en-AU"/>
+        </w:rPr>
+      </w:pPr>
+      <w:r>
+        <w:rPr>
+          <w:rFonts w:ascii="Calibri" w:eastAsia="Times New Roman" w:hAnsi="Calibri" w:cs="Calibri"/>
+          <w:color w:val="000000"/>
+          <w:lang w:eastAsia="en-AU"/>
+        </w:rPr>
+        <w:t xml:space="preserve">Dylan and Josh took a lead in this assignment, something shown through the amount of commits they had. They both often made frequent commits to make minor changes fixing spelling errors, theme changes or assisting in constructing drafts. </w:t>
+      </w:r>
+    </w:p>
+    <w:p>
+      <w:pPr>
+        <w:spacing w:line="240" w:lineRule="auto"/>
+        <w:jc w:val="both"/>
+        <w:rPr>
+          <w:rFonts w:ascii="Calibri" w:eastAsia="Times New Roman" w:hAnsi="Calibri" w:cs="Calibri"/>
+          <w:color w:val="000000"/>
+          <w:lang w:eastAsia="en-AU"/>
+        </w:rPr>
+      </w:pPr>
+      <w:r>
+        <w:rPr>
+          <w:rFonts w:ascii="Calibri" w:eastAsia="Times New Roman" w:hAnsi="Calibri" w:cs="Calibri"/>
+          <w:color w:val="000000"/>
+          <w:lang w:eastAsia="en-AU"/>
+        </w:rPr>
+        <w:t xml:space="preserve">Many of Dylan’s earlier commits were minor adjustments to the content and theme of the </w:t>
+      </w:r>
+      <w:proofErr w:type="spellStart"/>
+      <w:r>
+        <w:rPr>
+          <w:rFonts w:ascii="Calibri" w:eastAsia="Times New Roman" w:hAnsi="Calibri" w:cs="Calibri"/>
+          <w:color w:val="000000"/>
+          <w:lang w:eastAsia="en-AU"/>
+        </w:rPr>
+        <w:t>Gitpage</w:t>
+      </w:r>
+      <w:proofErr w:type="spellEnd"/>
+      <w:r>
+        <w:rPr>
+          <w:rFonts w:ascii="Calibri" w:eastAsia="Times New Roman" w:hAnsi="Calibri" w:cs="Calibri"/>
+          <w:color w:val="000000"/>
+          <w:lang w:eastAsia="en-AU"/>
+        </w:rPr>
+        <w:t xml:space="preserve">, as his theme was used. Dylan’s later commits were further changes to the </w:t>
+      </w:r>
+      <w:proofErr w:type="spellStart"/>
+      <w:r>
+        <w:rPr>
+          <w:rFonts w:ascii="Calibri" w:eastAsia="Times New Roman" w:hAnsi="Calibri" w:cs="Calibri"/>
+          <w:color w:val="000000"/>
+          <w:lang w:eastAsia="en-AU"/>
+        </w:rPr>
+        <w:t>Gitpage</w:t>
+      </w:r>
+      <w:proofErr w:type="spellEnd"/>
+      <w:r>
+        <w:rPr>
+          <w:rFonts w:ascii="Calibri" w:eastAsia="Times New Roman" w:hAnsi="Calibri" w:cs="Calibri"/>
+          <w:color w:val="000000"/>
+          <w:lang w:eastAsia="en-AU"/>
+        </w:rPr>
+        <w:t>, report drafts and various other documents, assisting the team where possible. Josh completed a similar number of commits through tweaking of reports such as spell checking, minor fixes and adding his own contribution. Arin, the last member to join the group, has added many commits. Arin made use of the Git website to make commits, resulting in a slightly confusing audit trail where files are first deleted then re-added anytime he uploads changes. Jacob, Ryan and Seth were all assigned individual reports to do. This is shown briefly in the audit trail, though most of this work was done locally with many changes submitted at once.</w:t>
+      </w:r>
+    </w:p>
+    <w:p>
+      <w:pPr>
+        <w:spacing w:line="240" w:lineRule="auto"/>
+        <w:jc w:val="both"/>
+        <w:rPr>
+          <w:rFonts w:ascii="Calibri" w:eastAsia="Times New Roman" w:hAnsi="Calibri" w:cs="Calibri"/>
+          <w:color w:val="000000"/>
+          <w:lang w:eastAsia="en-AU"/>
+        </w:rPr>
+      </w:pPr>
+      <w:r>
+        <w:rPr>
+          <w:rFonts w:ascii="Calibri" w:eastAsia="Times New Roman" w:hAnsi="Calibri" w:cs="Calibri"/>
+          <w:color w:val="000000"/>
+          <w:lang w:eastAsia="en-AU"/>
+        </w:rPr>
+        <w:t>As a group it was agreed the audit trail alone doesn’t directly reflect the amount of work done by team members. An example of this is seen with the number of commits Seth has made; far less than others. Seth was assigned the Autonomous Vehicles Report and prepared the foundation for our Project Idea report. As these reports were mostly completed locally, the audit trail doesn’t reflect the amount of work done to produce these documents.</w:t>
+      </w:r>
+    </w:p>
+    <w:p>
+      <w:pPr>
+        <w:spacing w:line="240" w:lineRule="auto"/>
+        <w:jc w:val="both"/>
+      </w:pPr>
+      <w:r>
+        <w:rPr>
+          <w:noProof/>
+        </w:rPr>
+        <mc:AlternateContent>
+          <mc:Choice Requires="wps">
+            <w:drawing>
+              <wp:anchor distT="0" distB="0" distL="114300" distR="114300" simplePos="0" relativeHeight="251662336" behindDoc="1" locked="0" layoutInCell="1" allowOverlap="1" wp14:anchorId="3AD1C4DA" wp14:editId="5DE1A0B9">
+                <wp:simplePos x="0" y="0"/>
+                <wp:positionH relativeFrom="column">
+                  <wp:posOffset>0</wp:posOffset>
+                </wp:positionH>
+                <wp:positionV relativeFrom="paragraph">
+                  <wp:posOffset>4385945</wp:posOffset>
+                </wp:positionV>
+                <wp:extent cx="6188710" cy="635"/>
+                <wp:effectExtent l="0" t="0" r="0" b="0"/>
+                <wp:wrapTight wrapText="bothSides">
+                  <wp:wrapPolygon edited="0">
+                    <wp:start x="0" y="0"/>
+                    <wp:lineTo x="0" y="21600"/>
+                    <wp:lineTo x="21600" y="21600"/>
+                    <wp:lineTo x="21600" y="0"/>
+                  </wp:wrapPolygon>
+                </wp:wrapTight>
+                <wp:docPr id="2" name="Text Box 2"/>
+                <wp:cNvGraphicFramePr/>
+                <a:graphic xmlns:a="http://schemas.openxmlformats.org/drawingml/2006/main">
+                  <a:graphicData uri="http://schemas.microsoft.com/office/word/2010/wordprocessingShape">
+                    <wps:wsp>
+                      <wps:cNvSpPr txBox="1"/>
+                      <wps:spPr>
+                        <a:xfrm>
+                          <a:off x="0" y="0"/>
+                          <a:ext cx="6188710" cy="635"/>
+                        </a:xfrm>
+                        <a:prstGeom prst="rect">
+                          <a:avLst/>
+                        </a:prstGeom>
+                        <a:solidFill>
+                          <a:prstClr val="white"/>
+                        </a:solidFill>
+                        <a:ln>
+                          <a:noFill/>
+                        </a:ln>
+                      </wps:spPr>
+                      <wps:txbx>
+                        <w:txbxContent>
+                          <w:p>
+                            <w:pPr>
+                              <w:pStyle w:val="Caption"/>
+                              <w:jc w:val="right"/>
+                              <w:rPr>
+                                <w:noProof/>
+                              </w:rPr>
+                            </w:pPr>
+                            <w:r>
+                              <w:t xml:space="preserve">Figure </w:t>
+                            </w:r>
+                            <w:r>
+                              <w:rPr>
+                                <w:noProof/>
+                              </w:rPr>
+                              <w:fldChar w:fldCharType="begin"/>
+                            </w:r>
+                            <w:r>
+                              <w:rPr>
+                                <w:noProof/>
+                              </w:rPr>
+                              <w:instrText xml:space="preserve"> SEQ Figure \* ARABIC </w:instrText>
+                            </w:r>
+                            <w:r>
+                              <w:rPr>
+                                <w:noProof/>
+                              </w:rPr>
+                              <w:fldChar w:fldCharType="separate"/>
+                            </w:r>
+                            <w:r>
+                              <w:rPr>
+                                <w:noProof/>
+                              </w:rPr>
+                              <w:t>1</w:t>
+                            </w:r>
+                            <w:r>
+                              <w:rPr>
+                                <w:noProof/>
+                              </w:rPr>
+                              <w:fldChar w:fldCharType="end"/>
+                            </w:r>
+                            <w:r>
+                              <w:t xml:space="preserve"> - </w:t>
+                            </w:r>
+                            <w:r>
+                              <w:t>Git Pulse overview</w:t>
+                            </w:r>
+                          </w:p>
+                        </w:txbxContent>
+                      </wps:txbx>
+                      <wps:bodyPr rot="0" spcFirstLastPara="0" vertOverflow="overflow" horzOverflow="overflow" vert="horz" wrap="square" lIns="0" tIns="0" rIns="0" bIns="0" numCol="1" spcCol="0" rtlCol="0" fromWordArt="0" anchor="t" anchorCtr="0" forceAA="0" compatLnSpc="1">
+                        <a:prstTxWarp prst="textNoShape">
+                          <a:avLst/>
+                        </a:prstTxWarp>
+                        <a:spAutoFit/>
+                      </wps:bodyPr>
+                    </wps:wsp>
+                  </a:graphicData>
+                </a:graphic>
+              </wp:anchor>
+            </w:drawing>
+          </mc:Choice>
+          <mc:Fallback>
+            <w:pict>
+              <v:shapetype w14:anchorId="3AD1C4DA" id="_x0000_t202" coordsize="21600,21600" o:spt="202" path="m,l,21600r21600,l21600,xe">
+                <v:stroke joinstyle="miter"/>
+                <v:path gradientshapeok="t" o:connecttype="rect"/>
+              </v:shapetype>
+              <v:shape id="Text Box 2" o:spid="_x0000_s1026" type="#_x0000_t202" style="position:absolute;left:0;text-align:left;margin-left:0;margin-top:345.35pt;width:487.3pt;height:.05pt;z-index:-251654144;visibility:visible;mso-wrap-style:square;mso-wrap-distance-left:9pt;mso-wrap-distance-top:0;mso-wrap-distance-right:9pt;mso-wrap-distance-bottom:0;mso-position-horizontal:absolute;mso-position-horizontal-relative:text;mso-position-vertical:absolute;mso-position-vertical-relative:text;v-text-anchor:top" o:gfxdata="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" stroked="f">
+                <v:textbox style="mso-fit-shape-to-text:t" inset="0,0,0,0">
+                  <w:txbxContent>
+                    <w:p>
+                      <w:pPr>
+                        <w:pStyle w:val="Caption"/>
+                        <w:jc w:val="right"/>
+                        <w:rPr>
+                          <w:noProof/>
+                        </w:rPr>
+                      </w:pPr>
+                      <w:r>
+                        <w:t xml:space="preserve">Figure </w:t>
+                      </w:r>
+                      <w:r>
+                        <w:rPr>
+                          <w:noProof/>
+                        </w:rPr>
+                        <w:fldChar w:fldCharType="begin"/>
+                      </w:r>
+                      <w:r>
+                        <w:rPr>
+                          <w:noProof/>
+                        </w:rPr>
+                        <w:instrText xml:space="preserve"> SEQ Figure \* ARABIC </w:instrText>
+                      </w:r>
+                      <w:r>
+                        <w:rPr>
+                          <w:noProof/>
+                        </w:rPr>
+                        <w:fldChar w:fldCharType="separate"/>
+                      </w:r>
+                      <w:r>
+                        <w:rPr>
+                          <w:noProof/>
+                        </w:rPr>
+                        <w:t>1</w:t>
+                      </w:r>
+                      <w:r>
+                        <w:rPr>
+                          <w:noProof/>
+                        </w:rPr>
+                        <w:fldChar w:fldCharType="end"/>
+                      </w:r>
+                      <w:r>
+                        <w:t xml:space="preserve"> - </w:t>
+                      </w:r>
+                      <w:r>
+                        <w:t>Git Pulse overview</w:t>
+                      </w:r>
+                    </w:p>
+                  </w:txbxContent>
+                </v:textbox>
+                <w10:wrap type="tight"/>
+              </v:shape>
+            </w:pict>
+          </mc:Fallback>
+        </mc:AlternateContent>
+      </w:r>
+      <w:r>
+        <w:rPr>
+          <w:noProof/>
+        </w:rPr>
+        <w:drawing>
+          <wp:anchor distT="0" distB="0" distL="114300" distR="114300" simplePos="0" relativeHeight="251659264" behindDoc="1" locked="0" layoutInCell="1" allowOverlap="1" wp14:anchorId="42372723" wp14:editId="081B7760">
+            <wp:simplePos x="0" y="0"/>
+            <wp:positionH relativeFrom="margin">
+              <wp:posOffset>0</wp:posOffset>
+            </wp:positionH>
+            <wp:positionV relativeFrom="paragraph">
+              <wp:posOffset>928370</wp:posOffset>
+            </wp:positionV>
+            <wp:extent cx="6188710" cy="3400425"/>
+            <wp:effectExtent l="0" t="0" r="2540" b="9525"/>
+            <wp:wrapTight wrapText="bothSides">
+              <wp:wrapPolygon edited="0">
+                <wp:start x="0" y="0"/>
+                <wp:lineTo x="0" y="21539"/>
+                <wp:lineTo x="21542" y="21539"/>
+                <wp:lineTo x="21542" y="0"/>
+                <wp:lineTo x="0" y="0"/>
+              </wp:wrapPolygon>
+            </wp:wrapTight>
+            <wp:docPr id="4" name="Picture 4" descr="http://puu.sh/DdyVB/f27fc86040.png"/>
+            <wp:cNvGraphicFramePr>
+              <a:graphicFrameLocks xmlns:a="http://schemas.openxmlformats.org/drawingml/2006/main" noChangeAspect="1"/>
+            </wp:cNvGraphicFramePr>
+            <a:graphic xmlns:a="http://schemas.openxmlformats.org/drawingml/2006/main">
+              <a:graphicData uri="http://schemas.openxmlformats.org/drawingml/2006/picture">
+                <pic:pic xmlns:pic="http://schemas.openxmlformats.org/drawingml/2006/picture">
+                  <pic:nvPicPr>
+                    <pic:cNvPr id="0" name="Picture 7" descr="http://puu.sh/DdyVB/f27fc86040.png"/>
+                    <pic:cNvPicPr>
+                      <a:picLocks noChangeAspect="1" noChangeArrowheads="1"/>
+                    </pic:cNvPicPr>
+                  </pic:nvPicPr>
+                  <pic:blipFill rotWithShape="1">
+                    <a:blip r:embed="rId33">
+                      <a:extLst>
+                        <a:ext uri="{28A0092B-C50C-407E-A947-70E740481C1C}">
+                          <a14:useLocalDpi xmlns:a14="http://schemas.microsoft.com/office/drawing/2010/main" val="0"/>
+                        </a:ext>
+                      </a:extLst>
+                    </a:blip>
+                    <a:srcRect t="2436" b="939"/>
+                    <a:stretch/>
+                  </pic:blipFill>
+                  <pic:spPr bwMode="auto">
+                    <a:xfrm>
+                      <a:off x="0" y="0"/>
+                      <a:ext cx="6188710" cy="3400425"/>
+                    </a:xfrm>
+                    <a:prstGeom prst="rect">
+                      <a:avLst/>
+                    </a:prstGeom>
+                    <a:noFill/>
+                    <a:ln>
+                      <a:noFill/>
+                    </a:ln>
+                    <a:extLst>
+                      <a:ext uri="{53640926-AAD7-44D8-BBD7-CCE9431645EC}">
+                        <a14:shadowObscured xmlns:a14="http://schemas.microsoft.com/office/drawing/2010/main"/>
+                      </a:ext>
+                    </a:extLst>
+                  </pic:spPr>
+                </pic:pic>
+              </a:graphicData>
+            </a:graphic>
+            <wp14:sizeRelV relativeFrom="margin">
+              <wp14:pctHeight>0</wp14:pctHeight>
+            </wp14:sizeRelV>
+          </wp:anchor>
+        </w:drawing>
+      </w:r>
+      <w:r>
+        <w:rPr>
+          <w:rFonts w:ascii="Calibri" w:eastAsia="Times New Roman" w:hAnsi="Calibri" w:cs="Calibri"/>
+          <w:color w:val="000000"/>
+          <w:lang w:eastAsia="en-AU"/>
+        </w:rPr>
+        <w:t xml:space="preserve">In summary, though not a great indicator of the level of work done by each member, the Git audit trail does accurately reflect the live changes made to the </w:t>
+      </w:r>
+      <w:proofErr w:type="spellStart"/>
+      <w:r>
+        <w:rPr>
+          <w:rFonts w:ascii="Calibri" w:eastAsia="Times New Roman" w:hAnsi="Calibri" w:cs="Calibri"/>
+          <w:color w:val="000000"/>
+          <w:lang w:eastAsia="en-AU"/>
+        </w:rPr>
+        <w:t>Gitpage</w:t>
+      </w:r>
+      <w:proofErr w:type="spellEnd"/>
+      <w:r>
+        <w:rPr>
+          <w:rFonts w:ascii="Calibri" w:eastAsia="Times New Roman" w:hAnsi="Calibri" w:cs="Calibri"/>
+          <w:color w:val="000000"/>
+          <w:lang w:eastAsia="en-AU"/>
+        </w:rPr>
+        <w:t xml:space="preserve"> and repository files. This audit trail would prove beneficial in checking notes after code is changed. At the very least, one could establish who changed the code and contact them to request further information. In our case, most commits were made with clear, descriptive information explaining changes made.</w:t>
+      </w:r>
+      <w:r>
+        <w:t xml:space="preserve"> </w:t>
+      </w:r>
+    </w:p>
+    <w:p>
+      <w:pPr>
+        <w:spacing w:line="240" w:lineRule="auto"/>
+        <w:rPr>
+          <w:rFonts w:eastAsia="Times New Roman"/>
+          <w:lang w:eastAsia="en-AU"/>
+        </w:rPr>
+      </w:pPr>
+      <w:r>
+        <w:rPr>
+          <w:noProof/>
+        </w:rPr>
+        <w:lastRenderedPageBreak/>
+        <mc:AlternateContent>
+          <mc:Choice Requires="wps">
+            <w:drawing>
+              <wp:anchor distT="0" distB="0" distL="114300" distR="114300" simplePos="0" relativeHeight="251663360" behindDoc="1" locked="0" layoutInCell="1" allowOverlap="1" wp14:anchorId="56E68039" wp14:editId="19EAC7DE">
+                <wp:simplePos x="0" y="0"/>
+                <wp:positionH relativeFrom="column">
+                  <wp:posOffset>-2540</wp:posOffset>
+                </wp:positionH>
+                <wp:positionV relativeFrom="paragraph">
+                  <wp:posOffset>7563485</wp:posOffset>
+                </wp:positionV>
+                <wp:extent cx="6191250" cy="635"/>
+                <wp:effectExtent l="0" t="0" r="0" b="0"/>
+                <wp:wrapTight wrapText="bothSides">
+                  <wp:wrapPolygon edited="0">
+                    <wp:start x="0" y="0"/>
+                    <wp:lineTo x="0" y="21600"/>
+                    <wp:lineTo x="21600" y="21600"/>
+                    <wp:lineTo x="21600" y="0"/>
+                  </wp:wrapPolygon>
+                </wp:wrapTight>
+                <wp:docPr id="3" name="Text Box 3"/>
+                <wp:cNvGraphicFramePr/>
+                <a:graphic xmlns:a="http://schemas.openxmlformats.org/drawingml/2006/main">
+                  <a:graphicData uri="http://schemas.microsoft.com/office/word/2010/wordprocessingShape">
+                    <wps:wsp>
+                      <wps:cNvSpPr txBox="1"/>
+                      <wps:spPr>
+                        <a:xfrm>
+                          <a:off x="0" y="0"/>
+                          <a:ext cx="6191250" cy="635"/>
+                        </a:xfrm>
+                        <a:prstGeom prst="rect">
+                          <a:avLst/>
+                        </a:prstGeom>
+                        <a:solidFill>
+                          <a:prstClr val="white"/>
+                        </a:solidFill>
+                        <a:ln>
+                          <a:noFill/>
+                        </a:ln>
+                      </wps:spPr>
+                      <wps:txbx>
+                        <w:txbxContent>
+                          <w:p>
+                            <w:pPr>
+                              <w:pStyle w:val="Caption"/>
+                              <w:jc w:val="right"/>
+                              <w:rPr>
+                                <w:rFonts w:asciiTheme="majorHAnsi" w:eastAsiaTheme="majorEastAsia" w:hAnsiTheme="majorHAnsi" w:cstheme="majorBidi"/>
+                                <w:noProof/>
+                                <w:color w:val="2F5496" w:themeColor="accent1" w:themeShade="BF"/>
+                                <w:sz w:val="26"/>
+                                <w:szCs w:val="26"/>
+                              </w:rPr>
+                            </w:pPr>
+                            <w:r>
+                              <w:t xml:space="preserve">Figure </w:t>
+                            </w:r>
+                            <w:r>
+                              <w:rPr>
+                                <w:noProof/>
+                              </w:rPr>
+                              <w:fldChar w:fldCharType="begin"/>
+                            </w:r>
+                            <w:r>
+                              <w:rPr>
+                                <w:noProof/>
+                              </w:rPr>
+                              <w:instrText xml:space="preserve"> SEQ Figure \* ARABIC </w:instrText>
+                            </w:r>
+                            <w:r>
+                              <w:rPr>
+                                <w:noProof/>
+                              </w:rPr>
+                              <w:fldChar w:fldCharType="separate"/>
+                            </w:r>
+                            <w:r>
+                              <w:rPr>
+                                <w:noProof/>
+                              </w:rPr>
+                              <w:t>2</w:t>
+                            </w:r>
+                            <w:r>
+                              <w:rPr>
+                                <w:noProof/>
+                              </w:rPr>
+                              <w:fldChar w:fldCharType="end"/>
+                            </w:r>
+                            <w:r>
+                              <w:t xml:space="preserve"> - </w:t>
+                            </w:r>
+                            <w:r>
+                              <w:t>Git Repository Contributions Dashboard</w:t>
+                            </w:r>
+                          </w:p>
+                        </w:txbxContent>
+                      </wps:txbx>
+                      <wps:bodyPr rot="0" spcFirstLastPara="0" vertOverflow="overflow" horzOverflow="overflow" vert="horz" wrap="square" lIns="0" tIns="0" rIns="0" bIns="0" numCol="1" spcCol="0" rtlCol="0" fromWordArt="0" anchor="t" anchorCtr="0" forceAA="0" compatLnSpc="1">
+                        <a:prstTxWarp prst="textNoShape">
+                          <a:avLst/>
+                        </a:prstTxWarp>
+                        <a:spAutoFit/>
+                      </wps:bodyPr>
+                    </wps:wsp>
+                  </a:graphicData>
+                </a:graphic>
+              </wp:anchor>
+            </w:drawing>
+          </mc:Choice>
+          <mc:Fallback>
+            <w:pict>
+              <v:shape w14:anchorId="56E68039" id="Text Box 3" o:spid="_x0000_s1027" type="#_x0000_t202" style="position:absolute;margin-left:-.2pt;margin-top:595.55pt;width:487.5pt;height:.05pt;z-index:-251653120;visibility:visible;mso-wrap-style:square;mso-wrap-distance-left:9pt;mso-wrap-distance-top:0;mso-wrap-distance-right:9pt;mso-wrap-distance-bottom:0;mso-position-horizontal:absolute;mso-position-horizontal-relative:text;mso-position-vertical:absolute;mso-position-vertical-relative:text;v-text-anchor:top" o:gfxdata="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" stroked="f">
+                <v:textbox style="mso-fit-shape-to-text:t" inset="0,0,0,0">
+                  <w:txbxContent>
+                    <w:p>
+                      <w:pPr>
+                        <w:pStyle w:val="Caption"/>
+                        <w:jc w:val="right"/>
+                        <w:rPr>
+                          <w:rFonts w:asciiTheme="majorHAnsi" w:eastAsiaTheme="majorEastAsia" w:hAnsiTheme="majorHAnsi" w:cstheme="majorBidi"/>
+                          <w:noProof/>
+                          <w:color w:val="2F5496" w:themeColor="accent1" w:themeShade="BF"/>
+                          <w:sz w:val="26"/>
+                          <w:szCs w:val="26"/>
+                        </w:rPr>
+                      </w:pPr>
+                      <w:r>
+                        <w:t xml:space="preserve">Figure </w:t>
+                      </w:r>
+                      <w:r>
+                        <w:rPr>
+                          <w:noProof/>
+                        </w:rPr>
+                        <w:fldChar w:fldCharType="begin"/>
+                      </w:r>
+                      <w:r>
+                        <w:rPr>
+                          <w:noProof/>
+                        </w:rPr>
+                        <w:instrText xml:space="preserve"> SEQ Figure \* ARABIC </w:instrText>
+                      </w:r>
+                      <w:r>
+                        <w:rPr>
+                          <w:noProof/>
+                        </w:rPr>
+                        <w:fldChar w:fldCharType="separate"/>
+                      </w:r>
+                      <w:r>
+                        <w:rPr>
+                          <w:noProof/>
+                        </w:rPr>
+                        <w:t>2</w:t>
+                      </w:r>
+                      <w:r>
+                        <w:rPr>
+                          <w:noProof/>
+                        </w:rPr>
+                        <w:fldChar w:fldCharType="end"/>
+                      </w:r>
+                      <w:r>
+                        <w:t xml:space="preserve"> - </w:t>
+                      </w:r>
+                      <w:r>
+                        <w:t>Git Repository Contributions Dashboard</w:t>
+                      </w:r>
+                    </w:p>
+                  </w:txbxContent>
+                </v:textbox>
+                <w10:wrap type="tight"/>
+              </v:shape>
+            </w:pict>
+          </mc:Fallback>
+        </mc:AlternateContent>
+      </w:r>
+      <w:r>
+        <w:rPr>
+          <w:rStyle w:val="Heading2Char"/>
+          <w:noProof/>
+        </w:rPr>
+        <w:drawing>
+          <wp:anchor distT="0" distB="0" distL="114300" distR="114300" simplePos="0" relativeHeight="251660288" behindDoc="1" locked="0" layoutInCell="1" allowOverlap="1" wp14:anchorId="45E71B61" wp14:editId="4E64C9F3">
+            <wp:simplePos x="0" y="0"/>
+            <wp:positionH relativeFrom="margin">
+              <wp:align>right</wp:align>
+            </wp:positionH>
+            <wp:positionV relativeFrom="paragraph">
+              <wp:posOffset>9525</wp:posOffset>
+            </wp:positionV>
+            <wp:extent cx="6191250" cy="7496810"/>
+            <wp:effectExtent l="0" t="0" r="0" b="8890"/>
+            <wp:wrapTight wrapText="bothSides">
+              <wp:wrapPolygon edited="0">
+                <wp:start x="0" y="0"/>
+                <wp:lineTo x="0" y="21571"/>
+                <wp:lineTo x="21534" y="21571"/>
+                <wp:lineTo x="21534" y="0"/>
+                <wp:lineTo x="0" y="0"/>
+              </wp:wrapPolygon>
+            </wp:wrapTight>
+            <wp:docPr id="5" name="Picture 5"/>
+            <wp:cNvGraphicFramePr>
+              <a:graphicFrameLocks xmlns:a="http://schemas.openxmlformats.org/drawingml/2006/main" noChangeAspect="1"/>
+            </wp:cNvGraphicFramePr>
+            <a:graphic xmlns:a="http://schemas.openxmlformats.org/drawingml/2006/main">
+              <a:graphicData uri="http://schemas.openxmlformats.org/drawingml/2006/picture">
+                <pic:pic xmlns:pic="http://schemas.openxmlformats.org/drawingml/2006/picture">
+                  <pic:nvPicPr>
+                    <pic:cNvPr id="0" name="Picture 9" descr="http://puu.sh/DdyXb/e0e3701afc.png"/>
+                    <pic:cNvPicPr>
+                      <a:picLocks noChangeAspect="1" noChangeArrowheads="1"/>
+                    </pic:cNvPicPr>
+                  </pic:nvPicPr>
+                  <pic:blipFill>
+                    <a:blip r:embed="rId34">
+                      <a:extLst>
+                        <a:ext uri="{28A0092B-C50C-407E-A947-70E740481C1C}">
+                          <a14:useLocalDpi xmlns:a14="http://schemas.microsoft.com/office/drawing/2010/main" val="0"/>
+                        </a:ext>
+                      </a:extLst>
+                    </a:blip>
+                    <a:stretch>
+                      <a:fillRect/>
+                    </a:stretch>
+                  </pic:blipFill>
+                  <pic:spPr bwMode="auto">
+                    <a:xfrm>
+                      <a:off x="0" y="0"/>
+                      <a:ext cx="6191250" cy="7496810"/>
+                    </a:xfrm>
+                    <a:prstGeom prst="rect">
+                      <a:avLst/>
+                    </a:prstGeom>
+                    <a:noFill/>
+                    <a:ln>
+                      <a:noFill/>
+                    </a:ln>
+                  </pic:spPr>
+                </pic:pic>
+              </a:graphicData>
+            </a:graphic>
+            <wp14:sizeRelH relativeFrom="margin">
+              <wp14:pctWidth>0</wp14:pctWidth>
+            </wp14:sizeRelH>
+            <wp14:sizeRelV relativeFrom="margin">
+              <wp14:pctHeight>0</wp14:pctHeight>
+            </wp14:sizeRelV>
+          </wp:anchor>
+        </w:drawing>
+      </w:r>
+      <w:r>
+        <w:rPr>
+          <w:rStyle w:val="Heading2Char"/>
+          <w:noProof/>
+        </w:rPr>
+        <mc:AlternateContent>
+          <mc:Choice Requires="wps">
+            <w:drawing>
+              <wp:anchor distT="0" distB="0" distL="114300" distR="114300" simplePos="0" relativeHeight="251661312" behindDoc="1" locked="0" layoutInCell="1" allowOverlap="1" wp14:anchorId="3D803754" wp14:editId="1970E412">
+                <wp:simplePos x="0" y="0"/>
+                <wp:positionH relativeFrom="column">
+                  <wp:posOffset>-2540</wp:posOffset>
+                </wp:positionH>
+                <wp:positionV relativeFrom="paragraph">
+                  <wp:posOffset>5278120</wp:posOffset>
+                </wp:positionV>
+                <wp:extent cx="6191250" cy="635"/>
+                <wp:effectExtent l="0" t="0" r="0" b="0"/>
+                <wp:wrapTight wrapText="bothSides">
+                  <wp:wrapPolygon edited="0">
+                    <wp:start x="0" y="0"/>
+                    <wp:lineTo x="0" y="21600"/>
+                    <wp:lineTo x="21600" y="21600"/>
+                    <wp:lineTo x="21600" y="0"/>
+                  </wp:wrapPolygon>
+                </wp:wrapTight>
+                <wp:docPr id="1" name="Text Box 1"/>
+                <wp:cNvGraphicFramePr/>
+                <a:graphic xmlns:a="http://schemas.openxmlformats.org/drawingml/2006/main">
+                  <a:graphicData uri="http://schemas.microsoft.com/office/word/2010/wordprocessingShape">
+                    <wps:wsp>
+                      <wps:cNvSpPr txBox="1"/>
+                      <wps:spPr>
+                        <a:xfrm>
+                          <a:off x="0" y="0"/>
+                          <a:ext cx="6191250" cy="635"/>
+                        </a:xfrm>
+                        <a:prstGeom prst="rect">
+                          <a:avLst/>
+                        </a:prstGeom>
+                        <a:solidFill>
+                          <a:prstClr val="white"/>
+                        </a:solidFill>
+                        <a:ln>
+                          <a:noFill/>
+                        </a:ln>
+                      </wps:spPr>
+                      <wps:txbx>
+                        <w:txbxContent>
+                          <w:p>
+                            <w:pPr>
+                              <w:pStyle w:val="Caption"/>
+                              <w:jc w:val="right"/>
+                              <w:rPr>
+                                <w:noProof/>
+                              </w:rPr>
+                            </w:pPr>
+                            <w:r>
+                              <w:t>Git contributions Dashboard</w:t>
+                            </w:r>
+                          </w:p>
+                        </w:txbxContent>
+                      </wps:txbx>
+                      <wps:bodyPr rot="0" spcFirstLastPara="0" vertOverflow="overflow" horzOverflow="overflow" vert="horz" wrap="square" lIns="0" tIns="0" rIns="0" bIns="0" numCol="1" spcCol="0" rtlCol="0" fromWordArt="0" anchor="t" anchorCtr="0" forceAA="0" compatLnSpc="1">
+                        <a:prstTxWarp prst="textNoShape">
+                          <a:avLst/>
+                        </a:prstTxWarp>
+                        <a:spAutoFit/>
+                      </wps:bodyPr>
+                    </wps:wsp>
+                  </a:graphicData>
+                </a:graphic>
+              </wp:anchor>
+            </w:drawing>
+          </mc:Choice>
+          <mc:Fallback>
+            <w:pict>
+              <v:shape w14:anchorId="3D803754" id="Text Box 1" o:spid="_x0000_s1028" type="#_x0000_t202" style="position:absolute;margin-left:-.2pt;margin-top:415.6pt;width:487.5pt;height:.05pt;z-index:-251655168;visibility:visible;mso-wrap-style:square;mso-wrap-distance-left:9pt;mso-wrap-distance-top:0;mso-wrap-distance-right:9pt;mso-wrap-distance-bottom:0;mso-position-horizontal:absolute;mso-position-horizontal-relative:text;mso-position-vertical:absolute;mso-position-vertical-relative:text;v-text-anchor:top" o:gfxdata="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" stroked="f">
+                <v:textbox style="mso-fit-shape-to-text:t" inset="0,0,0,0">
+                  <w:txbxContent>
+                    <w:p>
+                      <w:pPr>
+                        <w:pStyle w:val="Caption"/>
+                        <w:jc w:val="right"/>
+                        <w:rPr>
+                          <w:noProof/>
+                        </w:rPr>
+                      </w:pPr>
+                      <w:r>
+                        <w:t>Git contributions Dashboard</w:t>
+                      </w:r>
+                    </w:p>
+                  </w:txbxContent>
+                </v:textbox>
+                <w10:wrap type="tight"/>
+              </v:shape>
+            </w:pict>
+          </mc:Fallback>
+        </mc:AlternateContent>
+      </w:r>
+      <w:proofErr w:type="spellStart"/>
+      <w:r>
+        <w:rPr>
+          <w:rStyle w:val="Heading2Char"/>
+        </w:rPr>
+        <w:t>TechPro’s</w:t>
+      </w:r>
+      <w:proofErr w:type="spellEnd"/>
+      <w:r>
+        <w:rPr>
+          <w:rStyle w:val="Heading2Char"/>
+        </w:rPr>
+        <w:t xml:space="preserve"> Git page:</w:t>
+      </w:r>
+      <w:r>
+        <w:rPr>
+          <w:rFonts w:eastAsia="Times New Roman"/>
+          <w:lang w:eastAsia="en-AU"/>
+        </w:rPr>
+        <w:t xml:space="preserve"> </w:t>
+      </w:r>
+      <w:r>
+        <w:rPr>
+          <w:rFonts w:eastAsia="Times New Roman"/>
+          <w:lang w:eastAsia="en-AU"/>
+        </w:rPr>
+        <w:br/>
+      </w:r>
+      <w:hyperlink r:id="rId35" w:history="1">
+        <w:r>
+          <w:rPr>
+            <w:rStyle w:val="Hyperlink"/>
+          </w:rPr>
+          <w:t>https://joshcoppen.github.io/Assignment-2-Team-Project/</w:t>
+        </w:r>
+      </w:hyperlink>
+      <w:bookmarkStart w:id="5" w:name="_GoBack"/>
+      <w:bookmarkEnd w:id="5"/>
+    </w:p>
+    <w:p>
+      <w:pPr>
+        <w:pStyle w:val="Heading2"/>
+      </w:pPr>
+      <w:proofErr w:type="spellStart"/>
+      <w:r>
+        <w:t>TechPro’s</w:t>
+      </w:r>
+      <w:proofErr w:type="spellEnd"/>
+      <w:r>
+        <w:t xml:space="preserve"> Git Repository: </w:t>
+      </w:r>
+    </w:p>
+    <w:p>
+      <w:hyperlink r:id="rId36" w:history="1">
+        <w:r>
+          <w:rPr>
+            <w:rStyle w:val="Hyperlink"/>
+          </w:rPr>
+          <w:t>https://github.com/JoshCoppen/Assignment-2-Team-Project/</w:t>
+        </w:r>
+      </w:hyperlink>
+    </w:p>
     <w:sectPr>
-      <w:headerReference w:type="default" r:id="rId31"/>
+      <w:headerReference w:type="default" r:id="rId37"/>
       <w:pgSz w:w="11906" w:h="16838"/>
       <w:pgMar w:top="1440" w:right="1080" w:bottom="1440" w:left="1080" w:header="708" w:footer="708" w:gutter="0"/>
       <w:cols w:space="720"/>
@@ -6918,6 +7823,80 @@
         <w:lang w:val="en-US"/>
       </w:rPr>
       <w:t>IT Technologies – Raspberry Pi Report</w:t>
+    </w:r>
+  </w:p>
+</w:hdr>
+</file>
+
+<file path=word/header8.xml><?xml version="1.0" encoding="utf-8"?>
+<w:hdr xmlns:wpc="http://schemas.microsoft.com/office/word/2010/wordprocessingCanvas" xmlns:cx="http://schemas.microsoft.com/office/drawing/2014/chartex" xmlns:cx1="http://schemas.microsoft.com/office/drawing/2015/9/8/chartex" xmlns:cx2="http://schemas.microsoft.com/office/drawing/2015/10/21/chartex" xmlns:cx3="http://schemas.microsoft.com/office/drawing/2016/5/9/chartex" xmlns:cx4="http://schemas.microsoft.com/office/drawing/2016/5/10/chartex" xmlns:cx5="http://schemas.microsoft.com/office/drawing/2016/5/11/chartex" xmlns:cx6="http://schemas.microsoft.com/office/drawing/2016/5/12/chartex" xmlns:cx7="http://schemas.microsoft.com/office/drawing/2016/5/13/chartex" xmlns:cx8="http://schemas.microsoft.com/office/drawing/2016/5/14/chartex" xmlns:mc="http://schemas.openxmlformats.org/markup-compatibility/2006" xmlns:aink="http://schemas.microsoft.com/office/drawing/2016/ink" xmlns:am3d="http://schemas.microsoft.com/office/drawing/2017/model3d" xmlns:o="urn:schemas-microsoft-com:office:office" xmlns:r="http://schemas.openxmlformats.org/officeDocument/2006/relationships" xmlns:m="http://schemas.openxmlformats.org/officeDocument/2006/math" xmlns:v="urn:schemas-microsoft-com:vml" xmlns:wp14="http://schemas.microsoft.com/office/word/2010/wordprocessingDrawing" xmlns:wp="http://schemas.openxmlformats.org/drawingml/2006/wordprocessingDrawing" xmlns:w10="urn:schemas-microsoft-com:office:word" xmlns:w="http://schemas.openxmlformats.org/wordprocessingml/2006/main" xmlns:w14="http://schemas.microsoft.com/office/word/2010/wordml" xmlns:w15="http://schemas.microsoft.com/office/word/2012/wordml" xmlns:w16cid="http://schemas.microsoft.com/office/word/2016/wordml/cid" xmlns:w16se="http://schemas.microsoft.com/office/word/2015/wordml/symex" xmlns:wpg="http://schemas.microsoft.com/office/word/2010/wordprocessingGroup" xmlns:wpi="http://schemas.microsoft.com/office/word/2010/wordprocessingInk" xmlns:wne="http://schemas.microsoft.com/office/word/2006/wordml" xmlns:wps="http://schemas.microsoft.com/office/word/2010/wordprocessingShape" mc:Ignorable="w14 w15 w16se w16cid wp14">
+  <w:p>
+    <w:pPr>
+      <w:pStyle w:val="Heading1"/>
+      <w:jc w:val="center"/>
+      <w:rPr>
+        <w:b/>
+        <w:sz w:val="36"/>
+        <w:lang w:val="en-US"/>
+      </w:rPr>
+    </w:pPr>
+  </w:p>
+</w:hdr>
+</file>
+
+<file path=word/header9.xml><?xml version="1.0" encoding="utf-8"?>
+<w:hdr xmlns:wpc="http://schemas.microsoft.com/office/word/2010/wordprocessingCanvas" xmlns:cx="http://schemas.microsoft.com/office/drawing/2014/chartex" xmlns:cx1="http://schemas.microsoft.com/office/drawing/2015/9/8/chartex" xmlns:cx2="http://schemas.microsoft.com/office/drawing/2015/10/21/chartex" xmlns:cx3="http://schemas.microsoft.com/office/drawing/2016/5/9/chartex" xmlns:cx4="http://schemas.microsoft.com/office/drawing/2016/5/10/chartex" xmlns:cx5="http://schemas.microsoft.com/office/drawing/2016/5/11/chartex" xmlns:cx6="http://schemas.microsoft.com/office/drawing/2016/5/12/chartex" xmlns:cx7="http://schemas.microsoft.com/office/drawing/2016/5/13/chartex" xmlns:cx8="http://schemas.microsoft.com/office/drawing/2016/5/14/chartex" xmlns:mc="http://schemas.openxmlformats.org/markup-compatibility/2006" xmlns:aink="http://schemas.microsoft.com/office/drawing/2016/ink" xmlns:am3d="http://schemas.microsoft.com/office/drawing/2017/model3d" xmlns:o="urn:schemas-microsoft-com:office:office" xmlns:r="http://schemas.openxmlformats.org/officeDocument/2006/relationships" xmlns:m="http://schemas.openxmlformats.org/officeDocument/2006/math" xmlns:v="urn:schemas-microsoft-com:vml" xmlns:wp14="http://schemas.microsoft.com/office/word/2010/wordprocessingDrawing" xmlns:wp="http://schemas.openxmlformats.org/drawingml/2006/wordprocessingDrawing" xmlns:w10="urn:schemas-microsoft-com:office:word" xmlns:w="http://schemas.openxmlformats.org/wordprocessingml/2006/main" xmlns:w14="http://schemas.microsoft.com/office/word/2010/wordml" xmlns:w15="http://schemas.microsoft.com/office/word/2012/wordml" xmlns:w16cid="http://schemas.microsoft.com/office/word/2016/wordml/cid" xmlns:w16se="http://schemas.microsoft.com/office/word/2015/wordml/symex" xmlns:wpg="http://schemas.microsoft.com/office/word/2010/wordprocessingGroup" xmlns:wpi="http://schemas.microsoft.com/office/word/2010/wordprocessingInk" xmlns:wne="http://schemas.microsoft.com/office/word/2006/wordml" xmlns:wps="http://schemas.microsoft.com/office/word/2010/wordprocessingShape" mc:Ignorable="w14 w15 w16se w16cid wp14">
+  <w:p>
+    <w:pPr>
+      <w:pStyle w:val="Heading1"/>
+      <w:jc w:val="center"/>
+      <w:rPr>
+        <w:b/>
+        <w:sz w:val="36"/>
+        <w:lang w:val="en-US"/>
+      </w:rPr>
+    </w:pPr>
+    <w:r>
+      <w:rPr>
+        <w:b/>
+        <w:sz w:val="36"/>
+        <w:lang w:val="en-US"/>
+      </w:rPr>
+      <w:t xml:space="preserve">Tools </w:t>
+    </w:r>
+    <w:r>
+      <w:rPr>
+        <w:b/>
+        <w:sz w:val="36"/>
+        <w:lang w:val="en-US"/>
+      </w:rPr>
+      <w:t>–</w:t>
+    </w:r>
+    <w:r>
+      <w:rPr>
+        <w:b/>
+        <w:sz w:val="36"/>
+        <w:lang w:val="en-US"/>
+      </w:rPr>
+      <w:t xml:space="preserve"> </w:t>
+    </w:r>
+    <w:proofErr w:type="spellStart"/>
+    <w:r>
+      <w:rPr>
+        <w:b/>
+        <w:sz w:val="36"/>
+        <w:lang w:val="en-US"/>
+      </w:rPr>
+      <w:t>Github</w:t>
+    </w:r>
+    <w:proofErr w:type="spellEnd"/>
+    <w:r>
+      <w:rPr>
+        <w:b/>
+        <w:sz w:val="36"/>
+        <w:lang w:val="en-US"/>
+      </w:rPr>
+      <w:t xml:space="preserve"> Repository Reflection</w:t>
     </w:r>
   </w:p>
 </w:hdr>
@@ -7605,7 +8584,6 @@
   <w:style w:type="character" w:default="1" w:styleId="DefaultParagraphFont">
     <w:name w:val="Default Paragraph Font"/>
     <w:uiPriority w:val="1"/>
-    <w:semiHidden/>
     <w:unhideWhenUsed/>
   </w:style>
   <w:style w:type="table" w:default="1" w:styleId="TableNormal">
@@ -7762,6 +8740,25 @@
     <w:rPr>
       <w:b/>
       <w:bCs/>
+    </w:rPr>
+  </w:style>
+  <w:style w:type="paragraph" w:styleId="Caption">
+    <w:name w:val="caption"/>
+    <w:basedOn w:val="Normal"/>
+    <w:next w:val="Normal"/>
+    <w:uiPriority w:val="35"/>
+    <w:unhideWhenUsed/>
+    <w:qFormat/>
+    <w:rsid w:val="007B571A"/>
+    <w:pPr>
+      <w:spacing w:after="200" w:line="240" w:lineRule="auto"/>
+    </w:pPr>
+    <w:rPr>
+      <w:i/>
+      <w:iCs/>
+      <w:color w:val="44546A" w:themeColor="text2"/>
+      <w:sz w:val="18"/>
+      <w:szCs w:val="18"/>
     </w:rPr>
   </w:style>
 </w:styles>
@@ -8067,7 +9064,7 @@
 </file>
 
 <file path=customXml/itemProps1.xml><?xml version="1.0" encoding="utf-8"?>
-<ds:datastoreItem xmlns:ds="http://schemas.openxmlformats.org/officeDocument/2006/customXml" ds:itemID="{0399B492-57F3-4232-B26A-7CAE58091783}">
+<ds:datastoreItem xmlns:ds="http://schemas.openxmlformats.org/officeDocument/2006/customXml" ds:itemID="{200110F6-7595-4D56-AEF7-2111FBF5EF41}">
   <ds:schemaRefs>
     <ds:schemaRef ds:uri="http://schemas.openxmlformats.org/officeDocument/2006/bibliography"/>
   </ds:schemaRefs>

</xml_diff>